<commit_message>
sua simplifyBoolExpression va bao cao
</commit_message>
<xml_diff>
--- a/Document/Baocao.docx
+++ b/Document/Baocao.docx
@@ -160,7 +160,7 @@
                           <a14:useLocalDpi xmlns:a14="http://schemas.microsoft.com/office/drawing/2010/main" val="0"/>
                         </a:ext>
                         <a:ext uri="{96DAC541-7B7A-43D3-8B79-37D633B846F1}">
-                          <asvg:svgBlip xmlns="" xmlns:cx1="http://schemas.microsoft.com/office/drawing/2015/9/8/chartex" xmlns:cx2="http://schemas.microsoft.com/office/drawing/2015/10/21/chartex" xmlns:cx3="http://schemas.microsoft.com/office/drawing/2016/5/9/chartex" xmlns:cx4="http://schemas.microsoft.com/office/drawing/2016/5/10/chartex" xmlns:cx5="http://schemas.microsoft.com/office/drawing/2016/5/11/chartex" xmlns:cx6="http://schemas.microsoft.com/office/drawing/2016/5/12/chartex" xmlns:cx7="http://schemas.microsoft.com/office/drawing/2016/5/13/chartex" xmlns:cx8="http://schemas.microsoft.com/office/drawing/2016/5/14/chartex" xmlns:aink="http://schemas.microsoft.com/office/drawing/2016/ink" xmlns:am3d="http://schemas.microsoft.com/office/drawing/2017/model3d" xmlns:o="urn:schemas-microsoft-com:office:office" xmlns:v="urn:schemas-microsoft-com:vml" xmlns:w10="urn:schemas-microsoft-com:office:word" xmlns:w="http://schemas.openxmlformats.org/wordprocessingml/2006/main" xmlns:w16cid="http://schemas.microsoft.com/office/word/2016/wordml/cid" xmlns:asvg="http://schemas.microsoft.com/office/drawing/2016/SVG/main" r:embed="rId7"/>
+                          <asvg:svgBlip xmlns:asvg="http://schemas.microsoft.com/office/drawing/2016/SVG/main" xmlns:w16cid="http://schemas.microsoft.com/office/word/2016/wordml/cid" xmlns:w="http://schemas.openxmlformats.org/wordprocessingml/2006/main" xmlns:w10="urn:schemas-microsoft-com:office:word" xmlns:v="urn:schemas-microsoft-com:vml" xmlns:o="urn:schemas-microsoft-com:office:office" xmlns:am3d="http://schemas.microsoft.com/office/drawing/2017/model3d" xmlns:aink="http://schemas.microsoft.com/office/drawing/2016/ink" xmlns:cx8="http://schemas.microsoft.com/office/drawing/2016/5/14/chartex" xmlns:cx7="http://schemas.microsoft.com/office/drawing/2016/5/13/chartex" xmlns:cx6="http://schemas.microsoft.com/office/drawing/2016/5/12/chartex" xmlns:cx5="http://schemas.microsoft.com/office/drawing/2016/5/11/chartex" xmlns:cx4="http://schemas.microsoft.com/office/drawing/2016/5/10/chartex" xmlns:cx3="http://schemas.microsoft.com/office/drawing/2016/5/9/chartex" xmlns:cx2="http://schemas.microsoft.com/office/drawing/2015/10/21/chartex" xmlns:cx1="http://schemas.microsoft.com/office/drawing/2015/9/8/chartex" xmlns="" r:embed="rId7"/>
                         </a:ext>
                       </a:extLst>
                     </a:blip>
@@ -754,8 +754,6 @@
           <w:szCs w:val="40"/>
         </w:rPr>
       </w:pPr>
-      <w:bookmarkStart w:id="0" w:name="_GoBack"/>
-      <w:bookmarkEnd w:id="0"/>
       <w:r>
         <w:rPr>
           <w:rFonts w:ascii="Times New Roman" w:hAnsi="Times New Roman" w:cs="Times New Roman"/>
@@ -2449,25 +2447,25 @@
         </w:rPr>
         <w:t xml:space="preserve"> </w:t>
       </w:r>
-      <w:proofErr w:type="gramStart"/>
-      <w:r>
-        <w:rPr>
-          <w:rFonts w:ascii="Times New Roman" w:hAnsi="Times New Roman" w:cs="Times New Roman"/>
-          <w:color w:val="000000"/>
-          <w:sz w:val="28"/>
-          <w:szCs w:val="28"/>
-        </w:rPr>
-        <w:t>Matrix::</w:t>
-      </w:r>
-      <w:proofErr w:type="gramEnd"/>
-      <w:r>
-        <w:rPr>
-          <w:rFonts w:ascii="Times New Roman" w:hAnsi="Times New Roman" w:cs="Times New Roman"/>
-          <w:color w:val="000000"/>
-          <w:sz w:val="28"/>
-          <w:szCs w:val="28"/>
-        </w:rPr>
-        <w:t>systemLinerEquation().</w:t>
+      <w:r>
+        <w:rPr>
+          <w:rFonts w:ascii="Times New Roman" w:hAnsi="Times New Roman" w:cs="Times New Roman"/>
+          <w:color w:val="2B91AF"/>
+          <w:sz w:val="28"/>
+          <w:szCs w:val="28"/>
+        </w:rPr>
+        <w:t>Matrix</w:t>
+      </w:r>
+      <w:bookmarkStart w:id="0" w:name="_GoBack"/>
+      <w:bookmarkEnd w:id="0"/>
+      <w:r>
+        <w:rPr>
+          <w:rFonts w:ascii="Times New Roman" w:hAnsi="Times New Roman" w:cs="Times New Roman"/>
+          <w:color w:val="000000"/>
+          <w:sz w:val="28"/>
+          <w:szCs w:val="28"/>
+        </w:rPr>
+        <w:t>::systemLinerEquation().</w:t>
       </w:r>
     </w:p>
     <w:p>
@@ -2530,7 +2528,7 @@
           <w:sz w:val="28"/>
           <w:szCs w:val="28"/>
         </w:rPr>
-        <w:t>BoolExpression</w:t>
+        <w:t>Matrix</w:t>
       </w:r>
       <w:r>
         <w:rPr>
@@ -6444,7 +6442,7 @@
 </file>
 
 <file path=customXml/itemProps1.xml><?xml version="1.0" encoding="utf-8"?>
-<ds:datastoreItem xmlns:ds="http://schemas.openxmlformats.org/officeDocument/2006/customXml" ds:itemID="{108D6C1B-929A-40E0-B471-737DA3CD16DF}">
+<ds:datastoreItem xmlns:ds="http://schemas.openxmlformats.org/officeDocument/2006/customXml" ds:itemID="{AC8055A9-3F7A-4741-8712-5B0846333E39}">
   <ds:schemaRefs>
     <ds:schemaRef ds:uri="http://schemas.openxmlformats.org/officeDocument/2006/bibliography"/>
   </ds:schemaRefs>

</xml_diff>